<commit_message>
commited section-1 assignment of git
</commit_message>
<xml_diff>
--- a/git.docx
+++ b/git.docx
@@ -216,6 +216,423 @@
           </wp:inline>
         </w:drawing>
       </w:r>
+    </w:p>
+    <w:p/>
+    <w:p>
+      <w:pPr>
+        <w:rPr>
+          <w:b/>
+          <w:bCs/>
+          <w:sz w:val="72"/>
+          <w:szCs w:val="72"/>
+          <w:u w:val="single"/>
+        </w:rPr>
+      </w:pPr>
+    </w:p>
+    <w:p>
+      <w:pPr>
+        <w:rPr>
+          <w:b/>
+          <w:bCs/>
+          <w:sz w:val="72"/>
+          <w:szCs w:val="72"/>
+          <w:u w:val="single"/>
+        </w:rPr>
+      </w:pPr>
+    </w:p>
+    <w:p>
+      <w:pPr>
+        <w:rPr>
+          <w:b/>
+          <w:bCs/>
+          <w:sz w:val="72"/>
+          <w:szCs w:val="72"/>
+          <w:u w:val="single"/>
+        </w:rPr>
+      </w:pPr>
+    </w:p>
+    <w:p>
+      <w:pPr>
+        <w:jc w:val="center"/>
+        <w:rPr>
+          <w:b/>
+          <w:bCs/>
+          <w:sz w:val="72"/>
+          <w:szCs w:val="72"/>
+          <w:u w:val="single"/>
+        </w:rPr>
+      </w:pPr>
+      <w:r>
+        <w:rPr>
+          <w:b/>
+          <w:bCs/>
+          <w:sz w:val="72"/>
+          <w:szCs w:val="72"/>
+          <w:u w:val="single"/>
+        </w:rPr>
+        <w:lastRenderedPageBreak/>
+        <w:t xml:space="preserve">SECTION </w:t>
+      </w:r>
+      <w:r>
+        <w:rPr>
+          <w:b/>
+          <w:bCs/>
+          <w:sz w:val="72"/>
+          <w:szCs w:val="72"/>
+          <w:u w:val="single"/>
+        </w:rPr>
+        <w:t>–</w:t>
+      </w:r>
+      <w:r>
+        <w:rPr>
+          <w:b/>
+          <w:bCs/>
+          <w:sz w:val="72"/>
+          <w:szCs w:val="72"/>
+          <w:u w:val="single"/>
+        </w:rPr>
+        <w:t xml:space="preserve"> 1</w:t>
+      </w:r>
+    </w:p>
+    <w:p>
+      <w:pPr>
+        <w:rPr>
+          <w:b/>
+          <w:bCs/>
+          <w:u w:val="single"/>
+        </w:rPr>
+      </w:pPr>
+      <w:r>
+        <w:rPr>
+          <w:noProof/>
+        </w:rPr>
+        <w:drawing>
+          <wp:inline distT="0" distB="0" distL="0" distR="0" wp14:anchorId="60606991" wp14:editId="5DB0FFB3">
+            <wp:extent cx="5731510" cy="3225165"/>
+            <wp:effectExtent l="0" t="0" r="2540" b="0"/>
+            <wp:docPr id="10" name="Picture 10"/>
+            <wp:cNvGraphicFramePr>
+              <a:graphicFrameLocks xmlns:a="http://schemas.openxmlformats.org/drawingml/2006/main" noChangeAspect="1"/>
+            </wp:cNvGraphicFramePr>
+            <a:graphic xmlns:a="http://schemas.openxmlformats.org/drawingml/2006/main">
+              <a:graphicData uri="http://schemas.openxmlformats.org/drawingml/2006/picture">
+                <pic:pic xmlns:pic="http://schemas.openxmlformats.org/drawingml/2006/picture">
+                  <pic:nvPicPr>
+                    <pic:cNvPr id="0" name="Picture 6"/>
+                    <pic:cNvPicPr>
+                      <a:picLocks noChangeAspect="1" noChangeArrowheads="1"/>
+                    </pic:cNvPicPr>
+                  </pic:nvPicPr>
+                  <pic:blipFill>
+                    <a:blip r:embed="rId8" cstate="print">
+                      <a:extLst>
+                        <a:ext uri="{28A0092B-C50C-407E-A947-70E740481C1C}">
+                          <a14:useLocalDpi xmlns:a14="http://schemas.microsoft.com/office/drawing/2010/main" val="0"/>
+                        </a:ext>
+                      </a:extLst>
+                    </a:blip>
+                    <a:srcRect/>
+                    <a:stretch>
+                      <a:fillRect/>
+                    </a:stretch>
+                  </pic:blipFill>
+                  <pic:spPr bwMode="auto">
+                    <a:xfrm>
+                      <a:off x="0" y="0"/>
+                      <a:ext cx="5731510" cy="3225165"/>
+                    </a:xfrm>
+                    <a:prstGeom prst="rect">
+                      <a:avLst/>
+                    </a:prstGeom>
+                    <a:noFill/>
+                    <a:ln>
+                      <a:noFill/>
+                    </a:ln>
+                  </pic:spPr>
+                </pic:pic>
+              </a:graphicData>
+            </a:graphic>
+          </wp:inline>
+        </w:drawing>
+      </w:r>
+      <w:r>
+        <w:rPr>
+          <w:noProof/>
+        </w:rPr>
+        <w:drawing>
+          <wp:inline distT="0" distB="0" distL="0" distR="0" wp14:anchorId="6DBEC427" wp14:editId="500A5BCB">
+            <wp:extent cx="5731510" cy="3225165"/>
+            <wp:effectExtent l="0" t="0" r="2540" b="0"/>
+            <wp:docPr id="9" name="Picture 9"/>
+            <wp:cNvGraphicFramePr>
+              <a:graphicFrameLocks xmlns:a="http://schemas.openxmlformats.org/drawingml/2006/main" noChangeAspect="1"/>
+            </wp:cNvGraphicFramePr>
+            <a:graphic xmlns:a="http://schemas.openxmlformats.org/drawingml/2006/main">
+              <a:graphicData uri="http://schemas.openxmlformats.org/drawingml/2006/picture">
+                <pic:pic xmlns:pic="http://schemas.openxmlformats.org/drawingml/2006/picture">
+                  <pic:nvPicPr>
+                    <pic:cNvPr id="0" name="Picture 5"/>
+                    <pic:cNvPicPr>
+                      <a:picLocks noChangeAspect="1" noChangeArrowheads="1"/>
+                    </pic:cNvPicPr>
+                  </pic:nvPicPr>
+                  <pic:blipFill>
+                    <a:blip r:embed="rId9" cstate="print">
+                      <a:extLst>
+                        <a:ext uri="{28A0092B-C50C-407E-A947-70E740481C1C}">
+                          <a14:useLocalDpi xmlns:a14="http://schemas.microsoft.com/office/drawing/2010/main" val="0"/>
+                        </a:ext>
+                      </a:extLst>
+                    </a:blip>
+                    <a:srcRect/>
+                    <a:stretch>
+                      <a:fillRect/>
+                    </a:stretch>
+                  </pic:blipFill>
+                  <pic:spPr bwMode="auto">
+                    <a:xfrm>
+                      <a:off x="0" y="0"/>
+                      <a:ext cx="5731510" cy="3225165"/>
+                    </a:xfrm>
+                    <a:prstGeom prst="rect">
+                      <a:avLst/>
+                    </a:prstGeom>
+                    <a:noFill/>
+                    <a:ln>
+                      <a:noFill/>
+                    </a:ln>
+                  </pic:spPr>
+                </pic:pic>
+              </a:graphicData>
+            </a:graphic>
+          </wp:inline>
+        </w:drawing>
+      </w:r>
+      <w:r>
+        <w:rPr>
+          <w:noProof/>
+        </w:rPr>
+        <w:lastRenderedPageBreak/>
+        <w:drawing>
+          <wp:inline distT="0" distB="0" distL="0" distR="0" wp14:anchorId="4A77FC43" wp14:editId="51C4F0C3">
+            <wp:extent cx="5731510" cy="3225165"/>
+            <wp:effectExtent l="0" t="0" r="2540" b="0"/>
+            <wp:docPr id="8" name="Picture 8"/>
+            <wp:cNvGraphicFramePr>
+              <a:graphicFrameLocks xmlns:a="http://schemas.openxmlformats.org/drawingml/2006/main" noChangeAspect="1"/>
+            </wp:cNvGraphicFramePr>
+            <a:graphic xmlns:a="http://schemas.openxmlformats.org/drawingml/2006/main">
+              <a:graphicData uri="http://schemas.openxmlformats.org/drawingml/2006/picture">
+                <pic:pic xmlns:pic="http://schemas.openxmlformats.org/drawingml/2006/picture">
+                  <pic:nvPicPr>
+                    <pic:cNvPr id="0" name="Picture 4"/>
+                    <pic:cNvPicPr>
+                      <a:picLocks noChangeAspect="1" noChangeArrowheads="1"/>
+                    </pic:cNvPicPr>
+                  </pic:nvPicPr>
+                  <pic:blipFill>
+                    <a:blip r:embed="rId10" cstate="print">
+                      <a:extLst>
+                        <a:ext uri="{28A0092B-C50C-407E-A947-70E740481C1C}">
+                          <a14:useLocalDpi xmlns:a14="http://schemas.microsoft.com/office/drawing/2010/main" val="0"/>
+                        </a:ext>
+                      </a:extLst>
+                    </a:blip>
+                    <a:srcRect/>
+                    <a:stretch>
+                      <a:fillRect/>
+                    </a:stretch>
+                  </pic:blipFill>
+                  <pic:spPr bwMode="auto">
+                    <a:xfrm>
+                      <a:off x="0" y="0"/>
+                      <a:ext cx="5731510" cy="3225165"/>
+                    </a:xfrm>
+                    <a:prstGeom prst="rect">
+                      <a:avLst/>
+                    </a:prstGeom>
+                    <a:noFill/>
+                    <a:ln>
+                      <a:noFill/>
+                    </a:ln>
+                  </pic:spPr>
+                </pic:pic>
+              </a:graphicData>
+            </a:graphic>
+          </wp:inline>
+        </w:drawing>
+      </w:r>
+      <w:r>
+        <w:rPr>
+          <w:noProof/>
+        </w:rPr>
+        <w:drawing>
+          <wp:inline distT="0" distB="0" distL="0" distR="0" wp14:anchorId="781565FC" wp14:editId="6E9E47C9">
+            <wp:extent cx="5731510" cy="3225165"/>
+            <wp:effectExtent l="0" t="0" r="2540" b="0"/>
+            <wp:docPr id="7" name="Picture 7"/>
+            <wp:cNvGraphicFramePr>
+              <a:graphicFrameLocks xmlns:a="http://schemas.openxmlformats.org/drawingml/2006/main" noChangeAspect="1"/>
+            </wp:cNvGraphicFramePr>
+            <a:graphic xmlns:a="http://schemas.openxmlformats.org/drawingml/2006/main">
+              <a:graphicData uri="http://schemas.openxmlformats.org/drawingml/2006/picture">
+                <pic:pic xmlns:pic="http://schemas.openxmlformats.org/drawingml/2006/picture">
+                  <pic:nvPicPr>
+                    <pic:cNvPr id="0" name="Picture 3"/>
+                    <pic:cNvPicPr>
+                      <a:picLocks noChangeAspect="1" noChangeArrowheads="1"/>
+                    </pic:cNvPicPr>
+                  </pic:nvPicPr>
+                  <pic:blipFill>
+                    <a:blip r:embed="rId11" cstate="print">
+                      <a:extLst>
+                        <a:ext uri="{28A0092B-C50C-407E-A947-70E740481C1C}">
+                          <a14:useLocalDpi xmlns:a14="http://schemas.microsoft.com/office/drawing/2010/main" val="0"/>
+                        </a:ext>
+                      </a:extLst>
+                    </a:blip>
+                    <a:srcRect/>
+                    <a:stretch>
+                      <a:fillRect/>
+                    </a:stretch>
+                  </pic:blipFill>
+                  <pic:spPr bwMode="auto">
+                    <a:xfrm>
+                      <a:off x="0" y="0"/>
+                      <a:ext cx="5731510" cy="3225165"/>
+                    </a:xfrm>
+                    <a:prstGeom prst="rect">
+                      <a:avLst/>
+                    </a:prstGeom>
+                    <a:noFill/>
+                    <a:ln>
+                      <a:noFill/>
+                    </a:ln>
+                  </pic:spPr>
+                </pic:pic>
+              </a:graphicData>
+            </a:graphic>
+          </wp:inline>
+        </w:drawing>
+      </w:r>
+      <w:r>
+        <w:rPr>
+          <w:noProof/>
+        </w:rPr>
+        <w:lastRenderedPageBreak/>
+        <w:drawing>
+          <wp:inline distT="0" distB="0" distL="0" distR="0" wp14:anchorId="67F677F8" wp14:editId="329C298E">
+            <wp:extent cx="5731510" cy="3160395"/>
+            <wp:effectExtent l="0" t="0" r="2540" b="1905"/>
+            <wp:docPr id="6" name="Picture 6"/>
+            <wp:cNvGraphicFramePr>
+              <a:graphicFrameLocks xmlns:a="http://schemas.openxmlformats.org/drawingml/2006/main" noChangeAspect="1"/>
+            </wp:cNvGraphicFramePr>
+            <a:graphic xmlns:a="http://schemas.openxmlformats.org/drawingml/2006/main">
+              <a:graphicData uri="http://schemas.openxmlformats.org/drawingml/2006/picture">
+                <pic:pic xmlns:pic="http://schemas.openxmlformats.org/drawingml/2006/picture">
+                  <pic:nvPicPr>
+                    <pic:cNvPr id="0" name="Picture 2"/>
+                    <pic:cNvPicPr>
+                      <a:picLocks noChangeAspect="1" noChangeArrowheads="1"/>
+                    </pic:cNvPicPr>
+                  </pic:nvPicPr>
+                  <pic:blipFill>
+                    <a:blip r:embed="rId12" cstate="print">
+                      <a:extLst>
+                        <a:ext uri="{28A0092B-C50C-407E-A947-70E740481C1C}">
+                          <a14:useLocalDpi xmlns:a14="http://schemas.microsoft.com/office/drawing/2010/main" val="0"/>
+                        </a:ext>
+                      </a:extLst>
+                    </a:blip>
+                    <a:srcRect/>
+                    <a:stretch>
+                      <a:fillRect/>
+                    </a:stretch>
+                  </pic:blipFill>
+                  <pic:spPr bwMode="auto">
+                    <a:xfrm>
+                      <a:off x="0" y="0"/>
+                      <a:ext cx="5731510" cy="3160395"/>
+                    </a:xfrm>
+                    <a:prstGeom prst="rect">
+                      <a:avLst/>
+                    </a:prstGeom>
+                    <a:noFill/>
+                    <a:ln>
+                      <a:noFill/>
+                    </a:ln>
+                  </pic:spPr>
+                </pic:pic>
+              </a:graphicData>
+            </a:graphic>
+          </wp:inline>
+        </w:drawing>
+      </w:r>
+      <w:r>
+        <w:rPr>
+          <w:noProof/>
+        </w:rPr>
+        <w:drawing>
+          <wp:inline distT="0" distB="0" distL="0" distR="0" wp14:anchorId="75655602" wp14:editId="7D61DBDA">
+            <wp:extent cx="5731510" cy="3225165"/>
+            <wp:effectExtent l="0" t="0" r="2540" b="0"/>
+            <wp:docPr id="5" name="Picture 5"/>
+            <wp:cNvGraphicFramePr>
+              <a:graphicFrameLocks xmlns:a="http://schemas.openxmlformats.org/drawingml/2006/main" noChangeAspect="1"/>
+            </wp:cNvGraphicFramePr>
+            <a:graphic xmlns:a="http://schemas.openxmlformats.org/drawingml/2006/main">
+              <a:graphicData uri="http://schemas.openxmlformats.org/drawingml/2006/picture">
+                <pic:pic xmlns:pic="http://schemas.openxmlformats.org/drawingml/2006/picture">
+                  <pic:nvPicPr>
+                    <pic:cNvPr id="0" name="Picture 1"/>
+                    <pic:cNvPicPr>
+                      <a:picLocks noChangeAspect="1" noChangeArrowheads="1"/>
+                    </pic:cNvPicPr>
+                  </pic:nvPicPr>
+                  <pic:blipFill>
+                    <a:blip r:embed="rId13" cstate="print">
+                      <a:extLst>
+                        <a:ext uri="{28A0092B-C50C-407E-A947-70E740481C1C}">
+                          <a14:useLocalDpi xmlns:a14="http://schemas.microsoft.com/office/drawing/2010/main" val="0"/>
+                        </a:ext>
+                      </a:extLst>
+                    </a:blip>
+                    <a:srcRect/>
+                    <a:stretch>
+                      <a:fillRect/>
+                    </a:stretch>
+                  </pic:blipFill>
+                  <pic:spPr bwMode="auto">
+                    <a:xfrm>
+                      <a:off x="0" y="0"/>
+                      <a:ext cx="5731510" cy="3225165"/>
+                    </a:xfrm>
+                    <a:prstGeom prst="rect">
+                      <a:avLst/>
+                    </a:prstGeom>
+                    <a:noFill/>
+                    <a:ln>
+                      <a:noFill/>
+                    </a:ln>
+                  </pic:spPr>
+                </pic:pic>
+              </a:graphicData>
+            </a:graphic>
+          </wp:inline>
+        </w:drawing>
+      </w:r>
+    </w:p>
+    <w:p>
+      <w:pPr>
+        <w:rPr>
+          <w:b/>
+          <w:bCs/>
+          <w:sz w:val="40"/>
+          <w:szCs w:val="40"/>
+          <w:u w:val="single"/>
+        </w:rPr>
+      </w:pPr>
     </w:p>
     <w:sectPr>
       <w:pgSz w:w="11906" w:h="16838"/>

</xml_diff>